<commit_message>
Avances al 5 de junio
Protocolo para mostrar a CCC en reunion del 6/6
Se modificó:
Cronograma en Protocolo

Se revisó:
Guia de Entrevistas N1
Protocolo

Se agregó:
Guia de Entrevistas N2
Checklist de Evaluación Heurística
Cronograma (PDF/Excel)
</commit_message>
<xml_diff>
--- a/Guia Entrevistas N1.docx
+++ b/Guia Entrevistas N1.docx
@@ -4,13 +4,16 @@
   <w:body>
     <w:p>
       <w:pPr>
-        <w:rPr>
+        <w:jc w:val="center"/>
+        <w:rPr>
+          <w:u w:val="single"/>
           <w:lang w:val="es-ES"/>
         </w:rPr>
       </w:pPr>
       <w:proofErr w:type="spellStart"/>
       <w:r>
         <w:rPr>
+          <w:u w:val="single"/>
           <w:lang w:val="es-ES"/>
         </w:rPr>
         <w:t>Guia</w:t>
@@ -18,6 +21,7 @@
       <w:proofErr w:type="spellEnd"/>
       <w:r>
         <w:rPr>
+          <w:u w:val="single"/>
           <w:lang w:val="es-ES"/>
         </w:rPr>
         <w:t xml:space="preserve"> </w:t>
@@ -25,6 +29,7 @@
       <w:proofErr w:type="spellStart"/>
       <w:r>
         <w:rPr>
+          <w:u w:val="single"/>
           <w:lang w:val="es-ES"/>
         </w:rPr>
         <w:t>Semi</w:t>
@@ -32,6 +37,7 @@
       <w:proofErr w:type="spellEnd"/>
       <w:r>
         <w:rPr>
+          <w:u w:val="single"/>
           <w:lang w:val="es-ES"/>
         </w:rPr>
         <w:t>-Estructurada de Entrevista a Profundidad Nº1</w:t>
@@ -43,6 +49,19 @@
           <w:lang w:val="es-ES"/>
         </w:rPr>
       </w:pPr>
+    </w:p>
+    <w:p>
+      <w:pPr>
+        <w:rPr>
+          <w:lang w:val="es-ES"/>
+        </w:rPr>
+      </w:pPr>
+      <w:r>
+        <w:rPr>
+          <w:lang w:val="es-ES"/>
+        </w:rPr>
+        <w:t>Primera Entrevista</w:t>
+      </w:r>
     </w:p>
     <w:p/>
     <w:p>
@@ -123,7 +142,31 @@
           <w:sz w:val="22"/>
           <w:szCs w:val="22"/>
         </w:rPr>
-        <w:t>Primero, quiero saber cual es su percepción general acerca de los reclamos. Para usted, que es un reclamo</w:t>
+        <w:t>Primero, quiero saber cua</w:t>
+      </w:r>
+      <w:r>
+        <w:rPr>
+          <w:rFonts w:asciiTheme="majorHAnsi" w:eastAsia="Times New Roman" w:hAnsiTheme="majorHAnsi" w:cs="Times New Roman"/>
+          <w:sz w:val="22"/>
+          <w:szCs w:val="22"/>
+        </w:rPr>
+        <w:t xml:space="preserve">l es su percepción general acerca </w:t>
+      </w:r>
+      <w:r>
+        <w:rPr>
+          <w:rFonts w:asciiTheme="majorHAnsi" w:eastAsia="Times New Roman" w:hAnsiTheme="majorHAnsi" w:cs="Times New Roman"/>
+          <w:sz w:val="22"/>
+          <w:szCs w:val="22"/>
+        </w:rPr>
+        <w:t>de los reclamos. Para usted, ¿qué</w:t>
+      </w:r>
+      <w:r>
+        <w:rPr>
+          <w:rFonts w:asciiTheme="majorHAnsi" w:eastAsia="Times New Roman" w:hAnsiTheme="majorHAnsi" w:cs="Times New Roman"/>
+          <w:sz w:val="22"/>
+          <w:szCs w:val="22"/>
+        </w:rPr>
+        <w:t xml:space="preserve"> es un reclamo</w:t>
       </w:r>
       <w:r>
         <w:rPr>
@@ -161,7 +204,15 @@
           <w:sz w:val="22"/>
           <w:szCs w:val="22"/>
         </w:rPr>
-        <w:t xml:space="preserve">Que tan importante le parece </w:t>
+        <w:t>¿Qué</w:t>
+      </w:r>
+      <w:r>
+        <w:rPr>
+          <w:rFonts w:asciiTheme="majorHAnsi" w:eastAsia="Times New Roman" w:hAnsiTheme="majorHAnsi" w:cs="Times New Roman"/>
+          <w:sz w:val="22"/>
+          <w:szCs w:val="22"/>
+        </w:rPr>
+        <w:t xml:space="preserve"> tan importante le parece </w:t>
       </w:r>
       <w:r>
         <w:rPr>
@@ -199,7 +250,15 @@
           <w:sz w:val="22"/>
           <w:szCs w:val="22"/>
         </w:rPr>
-        <w:t>Sabe cual es el procedimiento para presentar un reclamo en una empresa/institución?</w:t>
+        <w:t>¿Sabe cuá</w:t>
+      </w:r>
+      <w:r>
+        <w:rPr>
+          <w:rFonts w:asciiTheme="majorHAnsi" w:eastAsia="Times New Roman" w:hAnsiTheme="majorHAnsi" w:cs="Times New Roman"/>
+          <w:sz w:val="22"/>
+          <w:szCs w:val="22"/>
+        </w:rPr>
+        <w:t>l es el procedimiento para presentar un reclamo en una empresa/institución?</w:t>
       </w:r>
     </w:p>
     <w:p>
@@ -221,7 +280,31 @@
           <w:sz w:val="22"/>
           <w:szCs w:val="22"/>
         </w:rPr>
-        <w:t>Ha presentado antes un reclamo? Cual fue el medio que utilizo para presentar su reclamo (</w:t>
+        <w:t>¿</w:t>
+      </w:r>
+      <w:r>
+        <w:rPr>
+          <w:rFonts w:asciiTheme="majorHAnsi" w:eastAsia="Times New Roman" w:hAnsiTheme="majorHAnsi" w:cs="Times New Roman"/>
+          <w:sz w:val="22"/>
+          <w:szCs w:val="22"/>
+        </w:rPr>
+        <w:t xml:space="preserve">Ha presentado antes un reclamo? </w:t>
+      </w:r>
+      <w:r>
+        <w:rPr>
+          <w:rFonts w:asciiTheme="majorHAnsi" w:eastAsia="Times New Roman" w:hAnsiTheme="majorHAnsi" w:cs="Times New Roman"/>
+          <w:sz w:val="22"/>
+          <w:szCs w:val="22"/>
+        </w:rPr>
+        <w:t>¿Cuá</w:t>
+      </w:r>
+      <w:r>
+        <w:rPr>
+          <w:rFonts w:asciiTheme="majorHAnsi" w:eastAsia="Times New Roman" w:hAnsiTheme="majorHAnsi" w:cs="Times New Roman"/>
+          <w:sz w:val="22"/>
+          <w:szCs w:val="22"/>
+        </w:rPr>
+        <w:t>l fue el medio que utilizo para presentar su reclamo (</w:t>
       </w:r>
       <w:r>
         <w:rPr>
@@ -259,6 +342,14 @@
           <w:sz w:val="22"/>
           <w:szCs w:val="22"/>
         </w:rPr>
+        <w:t>¿</w:t>
+      </w:r>
+      <w:r>
+        <w:rPr>
+          <w:rFonts w:asciiTheme="majorHAnsi" w:eastAsia="Times New Roman" w:hAnsiTheme="majorHAnsi" w:cs="Times New Roman"/>
+          <w:sz w:val="22"/>
+          <w:szCs w:val="22"/>
+        </w:rPr>
         <w:t>Ha presentado antes un reclamo en el sector salud?</w:t>
       </w:r>
     </w:p>
@@ -281,7 +372,15 @@
           <w:sz w:val="22"/>
           <w:szCs w:val="22"/>
         </w:rPr>
-        <w:t xml:space="preserve">Cual cree </w:t>
+        <w:t>¿Cuá</w:t>
+      </w:r>
+      <w:r>
+        <w:rPr>
+          <w:rFonts w:asciiTheme="majorHAnsi" w:eastAsia="Times New Roman" w:hAnsiTheme="majorHAnsi" w:cs="Times New Roman"/>
+          <w:sz w:val="22"/>
+          <w:szCs w:val="22"/>
+        </w:rPr>
+        <w:t xml:space="preserve">l cree </w:t>
       </w:r>
       <w:r>
         <w:rPr>
@@ -343,7 +442,15 @@
           <w:sz w:val="22"/>
           <w:szCs w:val="22"/>
         </w:rPr>
-        <w:t xml:space="preserve">Cual </w:t>
+        <w:t>¿Cuá</w:t>
+      </w:r>
+      <w:r>
+        <w:rPr>
+          <w:rFonts w:asciiTheme="majorHAnsi" w:eastAsia="Times New Roman" w:hAnsiTheme="majorHAnsi" w:cs="Times New Roman"/>
+          <w:sz w:val="22"/>
+          <w:szCs w:val="22"/>
+        </w:rPr>
+        <w:t xml:space="preserve">l </w:t>
       </w:r>
       <w:r>
         <w:rPr>
@@ -367,7 +474,17 @@
           <w:sz w:val="22"/>
           <w:szCs w:val="22"/>
         </w:rPr>
-        <w:t>debería ser el rol de los</w:t>
+        <w:t>debería ser el rol d</w:t>
+      </w:r>
+      <w:bookmarkStart w:id="0" w:name="_GoBack"/>
+      <w:bookmarkEnd w:id="0"/>
+      <w:r>
+        <w:rPr>
+          <w:rFonts w:asciiTheme="majorHAnsi" w:eastAsia="Times New Roman" w:hAnsiTheme="majorHAnsi" w:cs="Times New Roman"/>
+          <w:sz w:val="22"/>
+          <w:szCs w:val="22"/>
+        </w:rPr>
+        <w:t>e los</w:t>
       </w:r>
       <w:r>
         <w:rPr>
@@ -437,7 +554,15 @@
           <w:sz w:val="22"/>
           <w:szCs w:val="22"/>
         </w:rPr>
-        <w:t>Como cree que las empresas/instituciones manejan la información proveniente de los reclamos</w:t>
+        <w:t>¿Có</w:t>
+      </w:r>
+      <w:r>
+        <w:rPr>
+          <w:rFonts w:asciiTheme="majorHAnsi" w:eastAsia="Times New Roman" w:hAnsiTheme="majorHAnsi" w:cs="Times New Roman"/>
+          <w:sz w:val="22"/>
+          <w:szCs w:val="22"/>
+        </w:rPr>
+        <w:t>mo cree que las empresas/instituciones manejan la información proveniente de los reclamos</w:t>
       </w:r>
       <w:r>
         <w:rPr>
@@ -475,7 +600,15 @@
           <w:sz w:val="22"/>
           <w:szCs w:val="22"/>
         </w:rPr>
-        <w:t>Como cree que debería ser tratada esta información, si es que se maneja?</w:t>
+        <w:t>¿Có</w:t>
+      </w:r>
+      <w:r>
+        <w:rPr>
+          <w:rFonts w:asciiTheme="majorHAnsi" w:eastAsia="Times New Roman" w:hAnsiTheme="majorHAnsi" w:cs="Times New Roman"/>
+          <w:sz w:val="22"/>
+          <w:szCs w:val="22"/>
+        </w:rPr>
+        <w:t>mo cree que debería ser tratada esta información, si es que se maneja?</w:t>
       </w:r>
     </w:p>
     <w:p>
@@ -513,15 +646,47 @@
           <w:sz w:val="22"/>
           <w:szCs w:val="22"/>
         </w:rPr>
-        <w:t xml:space="preserve">presentar y manejar reclamos </w:t>
-      </w:r>
-      <w:r>
-        <w:rPr>
-          <w:rFonts w:asciiTheme="majorHAnsi" w:eastAsia="Times New Roman" w:hAnsiTheme="majorHAnsi" w:cs="Times New Roman"/>
-          <w:sz w:val="22"/>
-          <w:szCs w:val="22"/>
-        </w:rPr>
-        <w:t xml:space="preserve">y su información, cree que </w:t>
+        <w:t xml:space="preserve">presentar y manejar </w:t>
+      </w:r>
+      <w:r>
+        <w:rPr>
+          <w:rFonts w:asciiTheme="majorHAnsi" w:eastAsia="Times New Roman" w:hAnsiTheme="majorHAnsi" w:cs="Times New Roman"/>
+          <w:sz w:val="22"/>
+          <w:szCs w:val="22"/>
+        </w:rPr>
+        <w:t xml:space="preserve">los </w:t>
+      </w:r>
+      <w:r>
+        <w:rPr>
+          <w:rFonts w:asciiTheme="majorHAnsi" w:eastAsia="Times New Roman" w:hAnsiTheme="majorHAnsi" w:cs="Times New Roman"/>
+          <w:sz w:val="22"/>
+          <w:szCs w:val="22"/>
+        </w:rPr>
+        <w:t xml:space="preserve">reclamos </w:t>
+      </w:r>
+      <w:r>
+        <w:rPr>
+          <w:rFonts w:asciiTheme="majorHAnsi" w:eastAsia="Times New Roman" w:hAnsiTheme="majorHAnsi" w:cs="Times New Roman"/>
+          <w:sz w:val="22"/>
+          <w:szCs w:val="22"/>
+        </w:rPr>
+        <w:t xml:space="preserve">y su información, </w:t>
+      </w:r>
+      <w:r>
+        <w:rPr>
+          <w:rFonts w:asciiTheme="majorHAnsi" w:eastAsia="Times New Roman" w:hAnsiTheme="majorHAnsi" w:cs="Times New Roman"/>
+          <w:sz w:val="22"/>
+          <w:szCs w:val="22"/>
+        </w:rPr>
+        <w:t xml:space="preserve">¿Cómo </w:t>
+      </w:r>
+      <w:r>
+        <w:rPr>
+          <w:rFonts w:asciiTheme="majorHAnsi" w:eastAsia="Times New Roman" w:hAnsiTheme="majorHAnsi" w:cs="Times New Roman"/>
+          <w:sz w:val="22"/>
+          <w:szCs w:val="22"/>
+        </w:rPr>
+        <w:t xml:space="preserve">cree que </w:t>
       </w:r>
       <w:r>
         <w:rPr>
@@ -559,7 +724,39 @@
           <w:sz w:val="22"/>
           <w:szCs w:val="22"/>
         </w:rPr>
-        <w:t>Si es que existiera, que esperaría poder realizar o visualizar en ella?</w:t>
+        <w:t xml:space="preserve">Si es que existiera, </w:t>
+      </w:r>
+      <w:r>
+        <w:rPr>
+          <w:rFonts w:asciiTheme="majorHAnsi" w:eastAsia="Times New Roman" w:hAnsiTheme="majorHAnsi" w:cs="Times New Roman"/>
+          <w:sz w:val="22"/>
+          <w:szCs w:val="22"/>
+        </w:rPr>
+        <w:t>¿qué</w:t>
+      </w:r>
+      <w:r>
+        <w:rPr>
+          <w:rFonts w:asciiTheme="majorHAnsi" w:eastAsia="Times New Roman" w:hAnsiTheme="majorHAnsi" w:cs="Times New Roman"/>
+          <w:sz w:val="22"/>
+          <w:szCs w:val="22"/>
+        </w:rPr>
+        <w:t xml:space="preserve"> esperaría poder</w:t>
+      </w:r>
+      <w:r>
+        <w:rPr>
+          <w:rFonts w:asciiTheme="majorHAnsi" w:eastAsia="Times New Roman" w:hAnsiTheme="majorHAnsi" w:cs="Times New Roman"/>
+          <w:sz w:val="22"/>
+          <w:szCs w:val="22"/>
+        </w:rPr>
+        <w:t xml:space="preserve"> realizar o visualizar en ella</w:t>
+      </w:r>
+      <w:r>
+        <w:rPr>
+          <w:rFonts w:asciiTheme="majorHAnsi" w:eastAsia="Times New Roman" w:hAnsiTheme="majorHAnsi" w:cs="Times New Roman"/>
+          <w:sz w:val="22"/>
+          <w:szCs w:val="22"/>
+        </w:rPr>
+        <w:t>?</w:t>
       </w:r>
     </w:p>
     <w:p>
@@ -581,7 +778,15 @@
           <w:sz w:val="22"/>
           <w:szCs w:val="22"/>
         </w:rPr>
-        <w:t>Como cree que debería ser esta herramienta para ser exitosa?</w:t>
+        <w:t>¿Có</w:t>
+      </w:r>
+      <w:r>
+        <w:rPr>
+          <w:rFonts w:asciiTheme="majorHAnsi" w:eastAsia="Times New Roman" w:hAnsiTheme="majorHAnsi" w:cs="Times New Roman"/>
+          <w:sz w:val="22"/>
+          <w:szCs w:val="22"/>
+        </w:rPr>
+        <w:t>mo cree que debería ser esta herramienta para ser exitosa?</w:t>
       </w:r>
     </w:p>
     <w:p>
@@ -603,7 +808,15 @@
           <w:sz w:val="22"/>
           <w:szCs w:val="22"/>
         </w:rPr>
-        <w:t>Con quien compartiría la información</w:t>
+        <w:t>¿Con quié</w:t>
+      </w:r>
+      <w:r>
+        <w:rPr>
+          <w:rFonts w:asciiTheme="majorHAnsi" w:eastAsia="Times New Roman" w:hAnsiTheme="majorHAnsi" w:cs="Times New Roman"/>
+          <w:sz w:val="22"/>
+          <w:szCs w:val="22"/>
+        </w:rPr>
+        <w:t>n compartiría la información</w:t>
       </w:r>
       <w:r>
         <w:rPr>
@@ -621,8 +834,6 @@
         </w:rPr>
         <w:t xml:space="preserve">, si es que lo compartiese? </w:t>
       </w:r>
-      <w:bookmarkStart w:id="0" w:name="_GoBack"/>
-      <w:bookmarkEnd w:id="0"/>
     </w:p>
     <w:p>
       <w:pPr>
@@ -643,7 +854,23 @@
           <w:sz w:val="22"/>
           <w:szCs w:val="22"/>
         </w:rPr>
-        <w:t>De todo lo que se ha discutido, que le parece más importante?</w:t>
+        <w:t xml:space="preserve">De </w:t>
+      </w:r>
+      <w:r>
+        <w:rPr>
+          <w:rFonts w:asciiTheme="majorHAnsi" w:eastAsia="Times New Roman" w:hAnsiTheme="majorHAnsi" w:cs="Times New Roman"/>
+          <w:sz w:val="22"/>
+          <w:szCs w:val="22"/>
+        </w:rPr>
+        <w:t>todo lo que se ha discutido, ¿qué</w:t>
+      </w:r>
+      <w:r>
+        <w:rPr>
+          <w:rFonts w:asciiTheme="majorHAnsi" w:eastAsia="Times New Roman" w:hAnsiTheme="majorHAnsi" w:cs="Times New Roman"/>
+          <w:sz w:val="22"/>
+          <w:szCs w:val="22"/>
+        </w:rPr>
+        <w:t xml:space="preserve"> le parece más importante?</w:t>
       </w:r>
     </w:p>
     <w:p>
@@ -659,6 +886,14 @@
           <w:szCs w:val="22"/>
         </w:rPr>
       </w:pPr>
+      <w:r>
+        <w:rPr>
+          <w:rFonts w:asciiTheme="majorHAnsi" w:eastAsia="Times New Roman" w:hAnsiTheme="majorHAnsi" w:cs="Times New Roman"/>
+          <w:sz w:val="22"/>
+          <w:szCs w:val="22"/>
+        </w:rPr>
+        <w:t>¿</w:t>
+      </w:r>
       <w:r>
         <w:rPr>
           <w:rFonts w:asciiTheme="majorHAnsi" w:eastAsia="Times New Roman" w:hAnsiTheme="majorHAnsi" w:cs="Times New Roman"/>
@@ -1475,29 +1710,29 @@
   <w:abstractNum w:abstractNumId="0">
     <w:nsid w:val="053E4D3E"/>
     <w:multiLevelType w:val="hybridMultilevel"/>
-    <w:tmpl w:val="0BD09306"/>
-    <w:lvl w:ilvl="0" w:tplc="040A0001">
+    <w:tmpl w:val="0B564622"/>
+    <w:lvl w:ilvl="0" w:tplc="040A000F">
       <w:start w:val="1"/>
-      <w:numFmt w:val="bullet"/>
-      <w:lvlText w:val=""/>
+      <w:numFmt w:val="decimal"/>
+      <w:lvlText w:val="%1."/>
       <w:lvlJc w:val="left"/>
       <w:pPr>
         <w:ind w:left="720" w:hanging="360"/>
       </w:pPr>
       <w:rPr>
-        <w:rFonts w:ascii="Symbol" w:hAnsi="Symbol" w:hint="default"/>
+        <w:rFonts w:hint="default"/>
       </w:rPr>
     </w:lvl>
-    <w:lvl w:ilvl="1" w:tplc="040A0003">
+    <w:lvl w:ilvl="1" w:tplc="040A0019">
       <w:start w:val="1"/>
-      <w:numFmt w:val="bullet"/>
-      <w:lvlText w:val="o"/>
+      <w:numFmt w:val="lowerLetter"/>
+      <w:lvlText w:val="%2."/>
       <w:lvlJc w:val="left"/>
       <w:pPr>
         <w:ind w:left="1440" w:hanging="360"/>
       </w:pPr>
       <w:rPr>
-        <w:rFonts w:ascii="Courier New" w:hAnsi="Courier New" w:cs="Courier New" w:hint="default"/>
+        <w:rFonts w:hint="default"/>
       </w:rPr>
     </w:lvl>
     <w:lvl w:ilvl="2" w:tplc="040A0005" w:tentative="1">

</xml_diff>

<commit_message>
Cambios al 17 de Julio del 2017
Ya todos los cambios hechos para mandar a CIE. Enmienda enviada
</commit_message>
<xml_diff>
--- a/Guia Entrevistas N1.docx
+++ b/Guia Entrevistas N1.docx
@@ -12,6 +12,8 @@
           <w:lang w:val="es-ES"/>
         </w:rPr>
       </w:pPr>
+      <w:bookmarkStart w:id="0" w:name="_GoBack"/>
+      <w:bookmarkEnd w:id="0"/>
       <w:r>
         <w:rPr>
           <w:rFonts w:asciiTheme="majorHAnsi" w:hAnsiTheme="majorHAnsi"/>
@@ -39,8 +41,6 @@
         </w:rPr>
         <w:t>Guía</w:t>
       </w:r>
-      <w:bookmarkStart w:id="0" w:name="_GoBack"/>
-      <w:bookmarkEnd w:id="0"/>
       <w:r>
         <w:rPr>
           <w:rFonts w:asciiTheme="majorHAnsi" w:hAnsiTheme="majorHAnsi"/>
@@ -48,27 +48,7 @@
           <w:u w:val="single"/>
           <w:lang w:val="es-ES"/>
         </w:rPr>
-        <w:t xml:space="preserve"> </w:t>
-      </w:r>
-      <w:proofErr w:type="spellStart"/>
-      <w:r>
-        <w:rPr>
-          <w:rFonts w:asciiTheme="majorHAnsi" w:hAnsiTheme="majorHAnsi"/>
-          <w:b/>
-          <w:u w:val="single"/>
-          <w:lang w:val="es-ES"/>
-        </w:rPr>
-        <w:t>Semi</w:t>
-      </w:r>
-      <w:proofErr w:type="spellEnd"/>
-      <w:r>
-        <w:rPr>
-          <w:rFonts w:asciiTheme="majorHAnsi" w:hAnsiTheme="majorHAnsi"/>
-          <w:b/>
-          <w:u w:val="single"/>
-          <w:lang w:val="es-ES"/>
-        </w:rPr>
-        <w:t>-Estructurada de Entrevista a Profundidad</w:t>
+        <w:t xml:space="preserve"> Semi-Estructurada de Entrevista a Profundidad</w:t>
       </w:r>
       <w:r>
         <w:rPr>
@@ -589,14 +569,7 @@
           <w:rFonts w:asciiTheme="majorHAnsi" w:eastAsia="Times New Roman" w:hAnsiTheme="majorHAnsi" w:cs="Times New Roman"/>
           <w:szCs w:val="22"/>
         </w:rPr>
-        <w:t xml:space="preserve">Esta información será de mucha ayuda para mejorar el proceso de diseño del sistema de información que se esta planteando. Antes de terminar, </w:t>
-      </w:r>
-      <w:r>
-        <w:rPr>
-          <w:rFonts w:asciiTheme="majorHAnsi" w:eastAsia="Times New Roman" w:hAnsiTheme="majorHAnsi" w:cs="Times New Roman"/>
-          <w:szCs w:val="22"/>
-        </w:rPr>
-        <w:t>¿Desea agregar algo más respecto al uso y manejo de los reclamos?</w:t>
+        <w:t>Esta información será de mucha ayuda para mejorar el proceso de diseño del sistema de información que se esta planteando. Antes de terminar, ¿Desea agregar algo más respecto al uso y manejo de los reclamos?</w:t>
       </w:r>
     </w:p>
     <w:p>
@@ -666,6 +639,8 @@
       </w:pPr>
     </w:p>
     <w:sectPr>
+      <w:footerReference w:type="even" r:id="rId7"/>
+      <w:footerReference w:type="default" r:id="rId8"/>
       <w:pgSz w:w="11900" w:h="16840"/>
       <w:pgMar w:top="1417" w:right="1701" w:bottom="1417" w:left="1701" w:header="708" w:footer="708" w:gutter="0"/>
       <w:cols w:space="708"/>
@@ -673,6 +648,149 @@
     </w:sectPr>
   </w:body>
 </w:document>
+</file>
+
+<file path=word/endnotes.xml><?xml version="1.0" encoding="utf-8"?>
+<w:endnotes xmlns:wpc="http://schemas.microsoft.com/office/word/2010/wordprocessingCanvas" xmlns:mo="http://schemas.microsoft.com/office/mac/office/2008/main" xmlns:mc="http://schemas.openxmlformats.org/markup-compatibility/2006" xmlns:mv="urn:schemas-microsoft-com:mac:vml" xmlns:o="urn:schemas-microsoft-com:office:office" xmlns:r="http://schemas.openxmlformats.org/officeDocument/2006/relationships" xmlns:m="http://schemas.openxmlformats.org/officeDocument/2006/math" xmlns:v="urn:schemas-microsoft-com:vml" xmlns:wp14="http://schemas.microsoft.com/office/word/2010/wordprocessingDrawing" xmlns:wp="http://schemas.openxmlformats.org/drawingml/2006/wordprocessingDrawing" xmlns:w10="urn:schemas-microsoft-com:office:word" xmlns:w="http://schemas.openxmlformats.org/wordprocessingml/2006/main" xmlns:w14="http://schemas.microsoft.com/office/word/2010/wordml" xmlns:w15="http://schemas.microsoft.com/office/word/2012/wordml" xmlns:wpg="http://schemas.microsoft.com/office/word/2010/wordprocessingGroup" xmlns:wpi="http://schemas.microsoft.com/office/word/2010/wordprocessingInk" xmlns:wne="http://schemas.microsoft.com/office/word/2006/wordml" xmlns:wps="http://schemas.microsoft.com/office/word/2010/wordprocessingShape" mc:Ignorable="w14 w15 wp14">
+  <w:endnote w:type="separator" w:id="-1">
+    <w:p>
+      <w:r>
+        <w:separator/>
+      </w:r>
+    </w:p>
+  </w:endnote>
+  <w:endnote w:type="continuationSeparator" w:id="0">
+    <w:p>
+      <w:r>
+        <w:continuationSeparator/>
+      </w:r>
+    </w:p>
+  </w:endnote>
+</w:endnotes>
+</file>
+
+<file path=word/footer1.xml><?xml version="1.0" encoding="utf-8"?>
+<w:ftr xmlns:wpc="http://schemas.microsoft.com/office/word/2010/wordprocessingCanvas" xmlns:mo="http://schemas.microsoft.com/office/mac/office/2008/main" xmlns:mc="http://schemas.openxmlformats.org/markup-compatibility/2006" xmlns:mv="urn:schemas-microsoft-com:mac:vml" xmlns:o="urn:schemas-microsoft-com:office:office" xmlns:r="http://schemas.openxmlformats.org/officeDocument/2006/relationships" xmlns:m="http://schemas.openxmlformats.org/officeDocument/2006/math" xmlns:v="urn:schemas-microsoft-com:vml" xmlns:wp14="http://schemas.microsoft.com/office/word/2010/wordprocessingDrawing" xmlns:wp="http://schemas.openxmlformats.org/drawingml/2006/wordprocessingDrawing" xmlns:w10="urn:schemas-microsoft-com:office:word" xmlns:w="http://schemas.openxmlformats.org/wordprocessingml/2006/main" xmlns:w14="http://schemas.microsoft.com/office/word/2010/wordml" xmlns:w15="http://schemas.microsoft.com/office/word/2012/wordml" xmlns:wpg="http://schemas.microsoft.com/office/word/2010/wordprocessingGroup" xmlns:wpi="http://schemas.microsoft.com/office/word/2010/wordprocessingInk" xmlns:wne="http://schemas.microsoft.com/office/word/2006/wordml" xmlns:wps="http://schemas.microsoft.com/office/word/2010/wordprocessingShape" mc:Ignorable="w14 w15 wp14">
+  <w:p>
+    <w:pPr>
+      <w:pStyle w:val="Piedepgina"/>
+      <w:framePr w:wrap="none" w:vAnchor="text" w:hAnchor="margin" w:xAlign="right" w:y="1"/>
+      <w:rPr>
+        <w:rStyle w:val="Nmerodepgina"/>
+      </w:rPr>
+    </w:pPr>
+    <w:r>
+      <w:rPr>
+        <w:rStyle w:val="Nmerodepgina"/>
+      </w:rPr>
+      <w:fldChar w:fldCharType="begin"/>
+    </w:r>
+    <w:r>
+      <w:rPr>
+        <w:rStyle w:val="Nmerodepgina"/>
+      </w:rPr>
+      <w:instrText xml:space="preserve">PAGE  </w:instrText>
+    </w:r>
+    <w:r>
+      <w:rPr>
+        <w:rStyle w:val="Nmerodepgina"/>
+      </w:rPr>
+      <w:fldChar w:fldCharType="end"/>
+    </w:r>
+  </w:p>
+  <w:p>
+    <w:pPr>
+      <w:pStyle w:val="Piedepgina"/>
+      <w:ind w:right="360"/>
+    </w:pPr>
+  </w:p>
+</w:ftr>
+</file>
+
+<file path=word/footer2.xml><?xml version="1.0" encoding="utf-8"?>
+<w:ftr xmlns:wpc="http://schemas.microsoft.com/office/word/2010/wordprocessingCanvas" xmlns:mo="http://schemas.microsoft.com/office/mac/office/2008/main" xmlns:mc="http://schemas.openxmlformats.org/markup-compatibility/2006" xmlns:mv="urn:schemas-microsoft-com:mac:vml" xmlns:o="urn:schemas-microsoft-com:office:office" xmlns:r="http://schemas.openxmlformats.org/officeDocument/2006/relationships" xmlns:m="http://schemas.openxmlformats.org/officeDocument/2006/math" xmlns:v="urn:schemas-microsoft-com:vml" xmlns:wp14="http://schemas.microsoft.com/office/word/2010/wordprocessingDrawing" xmlns:wp="http://schemas.openxmlformats.org/drawingml/2006/wordprocessingDrawing" xmlns:w10="urn:schemas-microsoft-com:office:word" xmlns:w="http://schemas.openxmlformats.org/wordprocessingml/2006/main" xmlns:w14="http://schemas.microsoft.com/office/word/2010/wordml" xmlns:w15="http://schemas.microsoft.com/office/word/2012/wordml" xmlns:wpg="http://schemas.microsoft.com/office/word/2010/wordprocessingGroup" xmlns:wpi="http://schemas.microsoft.com/office/word/2010/wordprocessingInk" xmlns:wne="http://schemas.microsoft.com/office/word/2006/wordml" xmlns:wps="http://schemas.microsoft.com/office/word/2010/wordprocessingShape" mc:Ignorable="w14 w15 wp14">
+  <w:p>
+    <w:pPr>
+      <w:pStyle w:val="Piedepgina"/>
+      <w:framePr w:wrap="none" w:vAnchor="text" w:hAnchor="margin" w:xAlign="right" w:y="1"/>
+      <w:rPr>
+        <w:rStyle w:val="Nmerodepgina"/>
+      </w:rPr>
+    </w:pPr>
+    <w:r>
+      <w:rPr>
+        <w:rStyle w:val="Nmerodepgina"/>
+      </w:rPr>
+      <w:fldChar w:fldCharType="begin"/>
+    </w:r>
+    <w:r>
+      <w:rPr>
+        <w:rStyle w:val="Nmerodepgina"/>
+      </w:rPr>
+      <w:instrText xml:space="preserve">PAGE  </w:instrText>
+    </w:r>
+    <w:r>
+      <w:rPr>
+        <w:rStyle w:val="Nmerodepgina"/>
+      </w:rPr>
+      <w:fldChar w:fldCharType="separate"/>
+    </w:r>
+    <w:r>
+      <w:rPr>
+        <w:rStyle w:val="Nmerodepgina"/>
+        <w:noProof/>
+      </w:rPr>
+      <w:t>1</w:t>
+    </w:r>
+    <w:r>
+      <w:rPr>
+        <w:rStyle w:val="Nmerodepgina"/>
+      </w:rPr>
+      <w:fldChar w:fldCharType="end"/>
+    </w:r>
+  </w:p>
+  <w:p>
+    <w:pPr>
+      <w:pStyle w:val="Piedepgina"/>
+      <w:ind w:right="360"/>
+      <w:rPr>
+        <w:lang w:val="es-ES"/>
+      </w:rPr>
+    </w:pPr>
+    <w:r>
+      <w:rPr>
+        <w:lang w:val="es-ES"/>
+      </w:rPr>
+      <w:t>Julio 2017</w:t>
+    </w:r>
+    <w:r>
+      <w:rPr>
+        <w:lang w:val="es-ES"/>
+      </w:rPr>
+      <w:tab/>
+      <w:t>Versión 1.0</w:t>
+    </w:r>
+  </w:p>
+</w:ftr>
+</file>
+
+<file path=word/footnotes.xml><?xml version="1.0" encoding="utf-8"?>
+<w:footnotes xmlns:wpc="http://schemas.microsoft.com/office/word/2010/wordprocessingCanvas" xmlns:mo="http://schemas.microsoft.com/office/mac/office/2008/main" xmlns:mc="http://schemas.openxmlformats.org/markup-compatibility/2006" xmlns:mv="urn:schemas-microsoft-com:mac:vml" xmlns:o="urn:schemas-microsoft-com:office:office" xmlns:r="http://schemas.openxmlformats.org/officeDocument/2006/relationships" xmlns:m="http://schemas.openxmlformats.org/officeDocument/2006/math" xmlns:v="urn:schemas-microsoft-com:vml" xmlns:wp14="http://schemas.microsoft.com/office/word/2010/wordprocessingDrawing" xmlns:wp="http://schemas.openxmlformats.org/drawingml/2006/wordprocessingDrawing" xmlns:w10="urn:schemas-microsoft-com:office:word" xmlns:w="http://schemas.openxmlformats.org/wordprocessingml/2006/main" xmlns:w14="http://schemas.microsoft.com/office/word/2010/wordml" xmlns:w15="http://schemas.microsoft.com/office/word/2012/wordml" xmlns:wpg="http://schemas.microsoft.com/office/word/2010/wordprocessingGroup" xmlns:wpi="http://schemas.microsoft.com/office/word/2010/wordprocessingInk" xmlns:wne="http://schemas.microsoft.com/office/word/2006/wordml" xmlns:wps="http://schemas.microsoft.com/office/word/2010/wordprocessingShape" mc:Ignorable="w14 w15 wp14">
+  <w:footnote w:type="separator" w:id="-1">
+    <w:p>
+      <w:r>
+        <w:separator/>
+      </w:r>
+    </w:p>
+  </w:footnote>
+  <w:footnote w:type="continuationSeparator" w:id="0">
+    <w:p>
+      <w:r>
+        <w:continuationSeparator/>
+      </w:r>
+    </w:p>
+  </w:footnote>
+</w:footnotes>
 </file>
 
 <file path=word/numbering.xml><?xml version="1.0" encoding="utf-8"?>
@@ -1349,6 +1467,56 @@
       <w:contextualSpacing/>
     </w:pPr>
   </w:style>
+  <w:style w:type="paragraph" w:styleId="Encabezado">
+    <w:name w:val="header"/>
+    <w:basedOn w:val="Normal"/>
+    <w:link w:val="EncabezadoCar"/>
+    <w:uiPriority w:val="99"/>
+    <w:unhideWhenUsed/>
+    <w:rsid w:val="00680923"/>
+    <w:pPr>
+      <w:tabs>
+        <w:tab w:val="center" w:pos="4419"/>
+        <w:tab w:val="right" w:pos="8838"/>
+      </w:tabs>
+    </w:pPr>
+  </w:style>
+  <w:style w:type="character" w:customStyle="1" w:styleId="EncabezadoCar">
+    <w:name w:val="Encabezado Car"/>
+    <w:basedOn w:val="Fuentedeprrafopredeter"/>
+    <w:link w:val="Encabezado"/>
+    <w:uiPriority w:val="99"/>
+    <w:rsid w:val="00680923"/>
+  </w:style>
+  <w:style w:type="paragraph" w:styleId="Piedepgina">
+    <w:name w:val="footer"/>
+    <w:basedOn w:val="Normal"/>
+    <w:link w:val="PiedepginaCar"/>
+    <w:uiPriority w:val="99"/>
+    <w:unhideWhenUsed/>
+    <w:rsid w:val="00680923"/>
+    <w:pPr>
+      <w:tabs>
+        <w:tab w:val="center" w:pos="4419"/>
+        <w:tab w:val="right" w:pos="8838"/>
+      </w:tabs>
+    </w:pPr>
+  </w:style>
+  <w:style w:type="character" w:customStyle="1" w:styleId="PiedepginaCar">
+    <w:name w:val="Pie de página Car"/>
+    <w:basedOn w:val="Fuentedeprrafopredeter"/>
+    <w:link w:val="Piedepgina"/>
+    <w:uiPriority w:val="99"/>
+    <w:rsid w:val="00680923"/>
+  </w:style>
+  <w:style w:type="character" w:styleId="Nmerodepgina">
+    <w:name w:val="page number"/>
+    <w:basedOn w:val="Fuentedeprrafopredeter"/>
+    <w:uiPriority w:val="99"/>
+    <w:semiHidden/>
+    <w:unhideWhenUsed/>
+    <w:rsid w:val="00680923"/>
+  </w:style>
 </w:styles>
 </file>
 

</xml_diff>